<commit_message>
Corrección en base a observaciones realizadas
</commit_message>
<xml_diff>
--- a/PERFIL/Perfil-Proyecto V2.0.0.docx
+++ b/PERFIL/Perfil-Proyecto V2.0.0.docx
@@ -800,6 +800,13 @@
     </w:p>
     <w:sdt>
       <w:sdtPr>
+        <w:rPr>
+          <w:rFonts w:ascii="Calibri" w:eastAsia="Calibri" w:hAnsi="Calibri" w:cs="Calibri"/>
+          <w:b w:val="0"/>
+          <w:color w:val="auto"/>
+          <w:sz w:val="22"/>
+          <w:szCs w:val="22"/>
+        </w:rPr>
         <w:id w:val="390386466"/>
         <w:docPartObj>
           <w:docPartGallery w:val="Table of Contents"/>
@@ -808,12 +815,8 @@
       </w:sdtPr>
       <w:sdtEndPr>
         <w:rPr>
-          <w:rFonts w:ascii="Calibri" w:eastAsia="Calibri" w:hAnsi="Calibri" w:cs="Calibri"/>
           <w:bCs/>
           <w:noProof/>
-          <w:color w:val="auto"/>
-          <w:sz w:val="22"/>
-          <w:szCs w:val="22"/>
         </w:rPr>
       </w:sdtEndPr>
       <w:sdtContent>
@@ -8335,6 +8338,25 @@
     </w:p>
     <w:p>
       <w:pPr>
+        <w:rPr>
+          <w:lang w:val="es"/>
+        </w:rPr>
+      </w:pPr>
+    </w:p>
+    <w:p>
+      <w:pPr>
+        <w:pStyle w:val="Ttulo2"/>
+      </w:pPr>
+      <w:bookmarkStart w:id="38" w:name="_Toc200114341"/>
+      <w:bookmarkStart w:id="39" w:name="_Toc201919710"/>
+      <w:r>
+        <w:t>9.2 Recomendaciones</w:t>
+      </w:r>
+      <w:bookmarkEnd w:id="38"/>
+      <w:bookmarkEnd w:id="39"/>
+    </w:p>
+    <w:p>
+      <w:pPr>
         <w:pStyle w:val="Ttulo2"/>
         <w:keepNext w:val="0"/>
         <w:keepLines w:val="0"/>
@@ -8346,8 +8368,7 @@
           <w:lang w:val="es-EC"/>
         </w:rPr>
       </w:pPr>
-      <w:bookmarkStart w:id="38" w:name="_Toc200114341"/>
-      <w:bookmarkStart w:id="39" w:name="_Toc201919709"/>
+      <w:bookmarkStart w:id="40" w:name="_Toc201919711"/>
       <w:r>
         <w:rPr>
           <w:bCs/>
@@ -8357,43 +8378,7 @@
         </w:rPr>
         <w:t>AL FINAL ESPECIFICAR</w:t>
       </w:r>
-      <w:bookmarkEnd w:id="39"/>
-    </w:p>
-    <w:p>
-      <w:pPr>
-        <w:pStyle w:val="Ttulo2"/>
-      </w:pPr>
-      <w:bookmarkStart w:id="40" w:name="_Toc201919710"/>
-      <w:r>
-        <w:t>9.2 Recomendaciones</w:t>
-      </w:r>
-      <w:bookmarkEnd w:id="38"/>
       <w:bookmarkEnd w:id="40"/>
-    </w:p>
-    <w:p>
-      <w:pPr>
-        <w:pStyle w:val="Ttulo2"/>
-        <w:keepNext w:val="0"/>
-        <w:keepLines w:val="0"/>
-        <w:spacing w:after="80" w:line="360" w:lineRule="auto"/>
-        <w:rPr>
-          <w:bCs/>
-          <w:sz w:val="24"/>
-          <w:szCs w:val="24"/>
-          <w:lang w:val="es-EC"/>
-        </w:rPr>
-      </w:pPr>
-      <w:bookmarkStart w:id="41" w:name="_Toc201919711"/>
-      <w:r>
-        <w:rPr>
-          <w:bCs/>
-          <w:sz w:val="24"/>
-          <w:szCs w:val="24"/>
-          <w:lang w:val="es-EC"/>
-        </w:rPr>
-        <w:t>AL FINAL ESPECIFICAR</w:t>
-      </w:r>
-      <w:bookmarkEnd w:id="41"/>
     </w:p>
     <w:p>
       <w:pPr>
@@ -8424,14 +8409,14 @@
       <w:pPr>
         <w:pStyle w:val="Ttulo1"/>
       </w:pPr>
-      <w:bookmarkStart w:id="42" w:name="_heading=h.1ci93xb" w:colFirst="0" w:colLast="0"/>
-      <w:bookmarkStart w:id="43" w:name="_Toc201919712"/>
-      <w:bookmarkEnd w:id="42"/>
+      <w:bookmarkStart w:id="41" w:name="_heading=h.1ci93xb" w:colFirst="0" w:colLast="0"/>
+      <w:bookmarkStart w:id="42" w:name="_Toc201919712"/>
+      <w:bookmarkEnd w:id="41"/>
       <w:r>
         <w:lastRenderedPageBreak/>
         <w:t>Planificación para el Cronograma:</w:t>
       </w:r>
-      <w:bookmarkEnd w:id="43"/>
+      <w:bookmarkEnd w:id="42"/>
     </w:p>
     <w:p>
       <w:pPr>
@@ -11590,18 +11575,303 @@
     </w:p>
     <w:p>
       <w:pPr>
-        <w:numPr>
-          <w:ilvl w:val="0"/>
-          <w:numId w:val="1"/>
-        </w:numPr>
         <w:spacing w:after="200" w:line="276" w:lineRule="auto"/>
-        <w:ind w:left="0" w:firstLine="0"/>
         <w:rPr>
           <w:rFonts w:ascii="Arial" w:eastAsia="Arial" w:hAnsi="Arial" w:cs="Arial"/>
           <w:b/>
           <w:color w:val="0070C0"/>
           <w:sz w:val="36"/>
           <w:szCs w:val="36"/>
+        </w:rPr>
+      </w:pPr>
+      <w:bookmarkStart w:id="43" w:name="_heading=h.3whwml4" w:colFirst="0" w:colLast="0"/>
+      <w:bookmarkEnd w:id="43"/>
+    </w:p>
+    <w:p>
+      <w:pPr>
+        <w:pStyle w:val="Ttulo1"/>
+        <w:rPr>
+          <w:b w:val="0"/>
+          <w:bCs/>
+          <w:color w:val="0070C0"/>
+        </w:rPr>
+      </w:pPr>
+      <w:bookmarkStart w:id="44" w:name="_Hlk201918629"/>
+      <w:r>
+        <w:rPr>
+          <w:bCs/>
+          <w:color w:val="0070C0"/>
+        </w:rPr>
+        <w:t>Conclusiones y recomendaciones</w:t>
+      </w:r>
+    </w:p>
+    <w:p>
+      <w:pPr>
+        <w:pStyle w:val="Ttulo2"/>
+        <w:keepNext w:val="0"/>
+        <w:keepLines w:val="0"/>
+        <w:spacing w:after="80" w:line="360" w:lineRule="auto"/>
+        <w:rPr>
+          <w:b w:val="0"/>
+          <w:sz w:val="24"/>
+          <w:szCs w:val="24"/>
+          <w:lang w:val="es-EC"/>
+        </w:rPr>
+      </w:pPr>
+      <w:r>
+        <w:rPr>
+          <w:sz w:val="24"/>
+          <w:szCs w:val="24"/>
+          <w:lang w:val="es-EC"/>
+        </w:rPr>
+        <w:t>9.1 Conclusiones</w:t>
+      </w:r>
+    </w:p>
+    <w:p>
+      <w:pPr>
+        <w:pStyle w:val="Prrafodelista"/>
+        <w:numPr>
+          <w:ilvl w:val="0"/>
+          <w:numId w:val="10"/>
+        </w:numPr>
+      </w:pPr>
+      <w:r>
+        <w:t xml:space="preserve">Se logró una migración tecnológica exitosa hacia una arquitectura moderna con </w:t>
+      </w:r>
+      <w:proofErr w:type="spellStart"/>
+      <w:r>
+        <w:t>NestJS</w:t>
+      </w:r>
+      <w:proofErr w:type="spellEnd"/>
+      <w:r>
+        <w:t>, lo que permitió transformar los sistemas Wifi-</w:t>
+      </w:r>
+      <w:proofErr w:type="spellStart"/>
+      <w:r>
+        <w:t>Analytics</w:t>
+      </w:r>
+      <w:proofErr w:type="spellEnd"/>
+      <w:r>
+        <w:t xml:space="preserve"> y de envío masivo de correos de INNOBIX en soluciones más escalables, seguras y fáciles de mantener, cumpliendo con el objetivo de modernización planteado en el proyecto </w:t>
+      </w:r>
+      <w:proofErr w:type="spellStart"/>
+      <w:r>
+        <w:t>Node</w:t>
+      </w:r>
+      <w:proofErr w:type="spellEnd"/>
+      <w:r>
+        <w:t xml:space="preserve"> </w:t>
+      </w:r>
+      <w:proofErr w:type="spellStart"/>
+      <w:r>
+        <w:t>Analytics</w:t>
+      </w:r>
+      <w:proofErr w:type="spellEnd"/>
+      <w:r>
+        <w:t>.</w:t>
+      </w:r>
+    </w:p>
+    <w:p>
+      <w:pPr>
+        <w:pStyle w:val="Prrafodelista"/>
+        <w:numPr>
+          <w:ilvl w:val="0"/>
+          <w:numId w:val="10"/>
+        </w:numPr>
+      </w:pPr>
+      <w:r>
+        <w:t>La implementación de mecanismos de encriptación en tránsito y en reposo fortaleció significativamente la seguridad de la información, garantizando la protección de los datos sensibles de los usuarios y alineando la solución con las mejores prácticas de la industria en materia de ciberseguridad.</w:t>
+      </w:r>
+    </w:p>
+    <w:p>
+      <w:pPr>
+        <w:pStyle w:val="Prrafodelista"/>
+        <w:numPr>
+          <w:ilvl w:val="0"/>
+          <w:numId w:val="10"/>
+        </w:numPr>
+      </w:pPr>
+      <w:r>
+        <w:t>La adopción de pipelines de CI/CD automatizó los procesos de despliegue y mantenimiento, reduciendo los tiempos de intervención técnica, disminuyendo los errores humanos y aportando una operación más ágil y eficiente, lo que refuerza el valor estratégico de la migración para la empresa.</w:t>
+      </w:r>
+    </w:p>
+    <w:p>
+      <w:pPr>
+        <w:pStyle w:val="Prrafodelista"/>
+        <w:numPr>
+          <w:ilvl w:val="0"/>
+          <w:numId w:val="10"/>
+        </w:numPr>
+      </w:pPr>
+      <w:r>
+        <w:t xml:space="preserve">El proyecto demostró que una reingeniería bien planificada permite mejorar la competitividad tecnológica de la organización, sentando las bases para futuras ampliaciones, integración de nuevas funcionalidades y una gestión más ordenada de los sistemas dentro del ecosistema </w:t>
+      </w:r>
+      <w:proofErr w:type="spellStart"/>
+      <w:r>
+        <w:t>Node</w:t>
+      </w:r>
+      <w:proofErr w:type="spellEnd"/>
+      <w:r>
+        <w:t xml:space="preserve"> </w:t>
+      </w:r>
+      <w:proofErr w:type="spellStart"/>
+      <w:r>
+        <w:t>Analytics</w:t>
+      </w:r>
+      <w:proofErr w:type="spellEnd"/>
+      <w:r>
+        <w:t>.</w:t>
+      </w:r>
+    </w:p>
+    <w:p>
+      <w:pPr>
+        <w:pStyle w:val="Ttulo2"/>
+        <w:keepNext w:val="0"/>
+        <w:keepLines w:val="0"/>
+        <w:spacing w:after="80" w:line="360" w:lineRule="auto"/>
+        <w:rPr>
+          <w:b w:val="0"/>
+          <w:sz w:val="24"/>
+          <w:szCs w:val="24"/>
+          <w:lang w:val="es-EC"/>
+        </w:rPr>
+      </w:pPr>
+      <w:r>
+        <w:rPr>
+          <w:sz w:val="24"/>
+          <w:szCs w:val="24"/>
+          <w:lang w:val="es-EC"/>
+        </w:rPr>
+        <w:t>9.2 Recomendaciones</w:t>
+      </w:r>
+      <w:bookmarkEnd w:id="44"/>
+    </w:p>
+    <w:p>
+      <w:pPr>
+        <w:spacing w:after="200" w:line="276" w:lineRule="auto"/>
+        <w:rPr>
+          <w:rFonts w:ascii="Arial" w:eastAsia="Arial" w:hAnsi="Arial" w:cs="Arial"/>
+          <w:bCs/>
+        </w:rPr>
+      </w:pPr>
+      <w:r>
+        <w:rPr>
+          <w:rFonts w:ascii="Arial" w:eastAsia="Arial" w:hAnsi="Arial" w:cs="Arial"/>
+          <w:bCs/>
+        </w:rPr>
+        <w:t>Con base en la experiencia vivida durante el desarrollo del proyecto, se proponen las siguientes recomendaciones:</w:t>
+      </w:r>
+    </w:p>
+    <w:p>
+      <w:pPr>
+        <w:pStyle w:val="Prrafodelista"/>
+        <w:numPr>
+          <w:ilvl w:val="0"/>
+          <w:numId w:val="11"/>
+        </w:numPr>
+        <w:spacing w:after="200"/>
+        <w:rPr>
+          <w:bCs/>
+        </w:rPr>
+      </w:pPr>
+      <w:r>
+        <w:rPr>
+          <w:bCs/>
+        </w:rPr>
+        <w:t>La empresa recomienda a la universidad agilizar y simplificar el proceso de gestión de las pasantías, ya que en varias ocasiones los estudiantes no cuentan con información clara y oportuna sobre los requisitos y pasos a seguir. Asimismo, considera importante reducir la carga de papeleo y trámites innecesarios, de manera que el proceso sea más eficiente y permita a los estudiantes integrarse de forma más rápida a sus actividades, fomentando una experiencia de prácticas más productiva y ordenada.</w:t>
+      </w:r>
+    </w:p>
+    <w:p>
+      <w:pPr>
+        <w:pStyle w:val="Prrafodelista"/>
+        <w:numPr>
+          <w:ilvl w:val="0"/>
+          <w:numId w:val="11"/>
+        </w:numPr>
+        <w:spacing w:after="200"/>
+        <w:rPr>
+          <w:bCs/>
+        </w:rPr>
+      </w:pPr>
+      <w:r>
+        <w:rPr>
+          <w:bCs/>
+        </w:rPr>
+        <w:lastRenderedPageBreak/>
+        <w:t xml:space="preserve">A la empresa INNOBIX, se sugiere mantener una política de actualización tecnológica continua y capacitar de forma periódica a su personal en el uso y mantenimiento de tecnologías como </w:t>
+      </w:r>
+      <w:proofErr w:type="spellStart"/>
+      <w:r>
+        <w:rPr>
+          <w:bCs/>
+        </w:rPr>
+        <w:t>NestJS</w:t>
+      </w:r>
+      <w:proofErr w:type="spellEnd"/>
+      <w:r>
+        <w:rPr>
+          <w:bCs/>
+        </w:rPr>
+        <w:t xml:space="preserve">, Docker y GitHub </w:t>
+      </w:r>
+      <w:proofErr w:type="spellStart"/>
+      <w:r>
+        <w:rPr>
+          <w:bCs/>
+        </w:rPr>
+        <w:t>Actions</w:t>
+      </w:r>
+      <w:proofErr w:type="spellEnd"/>
+      <w:r>
+        <w:rPr>
+          <w:bCs/>
+        </w:rPr>
+        <w:t>, con el fin de garantizar la correcta operación de los sistemas modernizados.</w:t>
+      </w:r>
+    </w:p>
+    <w:p>
+      <w:pPr>
+        <w:pStyle w:val="Prrafodelista"/>
+        <w:numPr>
+          <w:ilvl w:val="0"/>
+          <w:numId w:val="11"/>
+        </w:numPr>
+        <w:spacing w:after="200"/>
+        <w:rPr>
+          <w:bCs/>
+        </w:rPr>
+      </w:pPr>
+      <w:r>
+        <w:rPr>
+          <w:bCs/>
+        </w:rPr>
+        <w:t>Se recomienda fortalecer la infraestructura tecnológica de la empresa (servidores, entornos de pruebas, soporte técnico), para asegurar que los sistemas Wifi-</w:t>
+      </w:r>
+      <w:proofErr w:type="spellStart"/>
+      <w:r>
+        <w:rPr>
+          <w:bCs/>
+        </w:rPr>
+        <w:t>Analytics</w:t>
+      </w:r>
+      <w:proofErr w:type="spellEnd"/>
+      <w:r>
+        <w:rPr>
+          <w:bCs/>
+        </w:rPr>
+        <w:t xml:space="preserve"> y Envío Masivo de Correos puedan crecer y sostenerse en el tiempo sin comprometer su rendimiento.</w:t>
+      </w:r>
+    </w:p>
+    <w:p>
+      <w:pPr>
+        <w:pStyle w:val="Prrafodelista"/>
+        <w:numPr>
+          <w:ilvl w:val="0"/>
+          <w:numId w:val="11"/>
+        </w:numPr>
+        <w:spacing w:after="200"/>
+        <w:rPr>
+          <w:bCs/>
         </w:rPr>
         <w:sectPr>
           <w:footerReference w:type="default" r:id="rId13"/>
@@ -11610,8 +11880,12 @@
           <w:cols w:space="720"/>
         </w:sectPr>
       </w:pPr>
-      <w:bookmarkStart w:id="44" w:name="_heading=h.3whwml4" w:colFirst="0" w:colLast="0"/>
-      <w:bookmarkEnd w:id="44"/>
+      <w:r>
+        <w:rPr>
+          <w:bCs/>
+        </w:rPr>
+        <w:t>A futuros practicantes, se les sugiere involucrarse desde etapas tempranas en la planificación de las soluciones, enfocándose no solo en la implementación técnica, sino también en el impacto organizativo y en la transferencia de conocimiento hacia el personal de la empresa.</w:t>
+      </w:r>
     </w:p>
     <w:p>
       <w:pPr>
@@ -11858,9 +12132,9 @@
     </w:lvl>
   </w:abstractNum>
   <w:abstractNum w:abstractNumId="1" w15:restartNumberingAfterBreak="0">
-    <w:nsid w:val="369A61A8"/>
+    <w:nsid w:val="28033988"/>
     <w:multiLevelType w:val="hybridMultilevel"/>
-    <w:tmpl w:val="8C3694F8"/>
+    <w:tmpl w:val="90E2DBF6"/>
     <w:lvl w:ilvl="0" w:tplc="04090001">
       <w:start w:val="1"/>
       <w:numFmt w:val="bullet"/>
@@ -11971,6 +12245,232 @@
     </w:lvl>
   </w:abstractNum>
   <w:abstractNum w:abstractNumId="2" w15:restartNumberingAfterBreak="0">
+    <w:nsid w:val="2E4713CB"/>
+    <w:multiLevelType w:val="hybridMultilevel"/>
+    <w:tmpl w:val="2A987AC2"/>
+    <w:lvl w:ilvl="0" w:tplc="04090001">
+      <w:start w:val="1"/>
+      <w:numFmt w:val="bullet"/>
+      <w:lvlText w:val=""/>
+      <w:lvlJc w:val="left"/>
+      <w:pPr>
+        <w:ind w:left="720" w:hanging="360"/>
+      </w:pPr>
+      <w:rPr>
+        <w:rFonts w:ascii="Symbol" w:hAnsi="Symbol" w:hint="default"/>
+      </w:rPr>
+    </w:lvl>
+    <w:lvl w:ilvl="1" w:tplc="04090003" w:tentative="1">
+      <w:start w:val="1"/>
+      <w:numFmt w:val="bullet"/>
+      <w:lvlText w:val="o"/>
+      <w:lvlJc w:val="left"/>
+      <w:pPr>
+        <w:ind w:left="1440" w:hanging="360"/>
+      </w:pPr>
+      <w:rPr>
+        <w:rFonts w:ascii="Courier New" w:hAnsi="Courier New" w:cs="Courier New" w:hint="default"/>
+      </w:rPr>
+    </w:lvl>
+    <w:lvl w:ilvl="2" w:tplc="04090005" w:tentative="1">
+      <w:start w:val="1"/>
+      <w:numFmt w:val="bullet"/>
+      <w:lvlText w:val=""/>
+      <w:lvlJc w:val="left"/>
+      <w:pPr>
+        <w:ind w:left="2160" w:hanging="360"/>
+      </w:pPr>
+      <w:rPr>
+        <w:rFonts w:ascii="Wingdings" w:hAnsi="Wingdings" w:hint="default"/>
+      </w:rPr>
+    </w:lvl>
+    <w:lvl w:ilvl="3" w:tplc="04090001" w:tentative="1">
+      <w:start w:val="1"/>
+      <w:numFmt w:val="bullet"/>
+      <w:lvlText w:val=""/>
+      <w:lvlJc w:val="left"/>
+      <w:pPr>
+        <w:ind w:left="2880" w:hanging="360"/>
+      </w:pPr>
+      <w:rPr>
+        <w:rFonts w:ascii="Symbol" w:hAnsi="Symbol" w:hint="default"/>
+      </w:rPr>
+    </w:lvl>
+    <w:lvl w:ilvl="4" w:tplc="04090003" w:tentative="1">
+      <w:start w:val="1"/>
+      <w:numFmt w:val="bullet"/>
+      <w:lvlText w:val="o"/>
+      <w:lvlJc w:val="left"/>
+      <w:pPr>
+        <w:ind w:left="3600" w:hanging="360"/>
+      </w:pPr>
+      <w:rPr>
+        <w:rFonts w:ascii="Courier New" w:hAnsi="Courier New" w:cs="Courier New" w:hint="default"/>
+      </w:rPr>
+    </w:lvl>
+    <w:lvl w:ilvl="5" w:tplc="04090005" w:tentative="1">
+      <w:start w:val="1"/>
+      <w:numFmt w:val="bullet"/>
+      <w:lvlText w:val=""/>
+      <w:lvlJc w:val="left"/>
+      <w:pPr>
+        <w:ind w:left="4320" w:hanging="360"/>
+      </w:pPr>
+      <w:rPr>
+        <w:rFonts w:ascii="Wingdings" w:hAnsi="Wingdings" w:hint="default"/>
+      </w:rPr>
+    </w:lvl>
+    <w:lvl w:ilvl="6" w:tplc="04090001" w:tentative="1">
+      <w:start w:val="1"/>
+      <w:numFmt w:val="bullet"/>
+      <w:lvlText w:val=""/>
+      <w:lvlJc w:val="left"/>
+      <w:pPr>
+        <w:ind w:left="5040" w:hanging="360"/>
+      </w:pPr>
+      <w:rPr>
+        <w:rFonts w:ascii="Symbol" w:hAnsi="Symbol" w:hint="default"/>
+      </w:rPr>
+    </w:lvl>
+    <w:lvl w:ilvl="7" w:tplc="04090003" w:tentative="1">
+      <w:start w:val="1"/>
+      <w:numFmt w:val="bullet"/>
+      <w:lvlText w:val="o"/>
+      <w:lvlJc w:val="left"/>
+      <w:pPr>
+        <w:ind w:left="5760" w:hanging="360"/>
+      </w:pPr>
+      <w:rPr>
+        <w:rFonts w:ascii="Courier New" w:hAnsi="Courier New" w:cs="Courier New" w:hint="default"/>
+      </w:rPr>
+    </w:lvl>
+    <w:lvl w:ilvl="8" w:tplc="04090005" w:tentative="1">
+      <w:start w:val="1"/>
+      <w:numFmt w:val="bullet"/>
+      <w:lvlText w:val=""/>
+      <w:lvlJc w:val="left"/>
+      <w:pPr>
+        <w:ind w:left="6480" w:hanging="360"/>
+      </w:pPr>
+      <w:rPr>
+        <w:rFonts w:ascii="Wingdings" w:hAnsi="Wingdings" w:hint="default"/>
+      </w:rPr>
+    </w:lvl>
+  </w:abstractNum>
+  <w:abstractNum w:abstractNumId="3" w15:restartNumberingAfterBreak="0">
+    <w:nsid w:val="369A61A8"/>
+    <w:multiLevelType w:val="hybridMultilevel"/>
+    <w:tmpl w:val="8C3694F8"/>
+    <w:lvl w:ilvl="0" w:tplc="04090001">
+      <w:start w:val="1"/>
+      <w:numFmt w:val="bullet"/>
+      <w:lvlText w:val=""/>
+      <w:lvlJc w:val="left"/>
+      <w:pPr>
+        <w:ind w:left="720" w:hanging="360"/>
+      </w:pPr>
+      <w:rPr>
+        <w:rFonts w:ascii="Symbol" w:hAnsi="Symbol" w:hint="default"/>
+      </w:rPr>
+    </w:lvl>
+    <w:lvl w:ilvl="1" w:tplc="04090003" w:tentative="1">
+      <w:start w:val="1"/>
+      <w:numFmt w:val="bullet"/>
+      <w:lvlText w:val="o"/>
+      <w:lvlJc w:val="left"/>
+      <w:pPr>
+        <w:ind w:left="1440" w:hanging="360"/>
+      </w:pPr>
+      <w:rPr>
+        <w:rFonts w:ascii="Courier New" w:hAnsi="Courier New" w:cs="Courier New" w:hint="default"/>
+      </w:rPr>
+    </w:lvl>
+    <w:lvl w:ilvl="2" w:tplc="04090005" w:tentative="1">
+      <w:start w:val="1"/>
+      <w:numFmt w:val="bullet"/>
+      <w:lvlText w:val=""/>
+      <w:lvlJc w:val="left"/>
+      <w:pPr>
+        <w:ind w:left="2160" w:hanging="360"/>
+      </w:pPr>
+      <w:rPr>
+        <w:rFonts w:ascii="Wingdings" w:hAnsi="Wingdings" w:hint="default"/>
+      </w:rPr>
+    </w:lvl>
+    <w:lvl w:ilvl="3" w:tplc="04090001" w:tentative="1">
+      <w:start w:val="1"/>
+      <w:numFmt w:val="bullet"/>
+      <w:lvlText w:val=""/>
+      <w:lvlJc w:val="left"/>
+      <w:pPr>
+        <w:ind w:left="2880" w:hanging="360"/>
+      </w:pPr>
+      <w:rPr>
+        <w:rFonts w:ascii="Symbol" w:hAnsi="Symbol" w:hint="default"/>
+      </w:rPr>
+    </w:lvl>
+    <w:lvl w:ilvl="4" w:tplc="04090003" w:tentative="1">
+      <w:start w:val="1"/>
+      <w:numFmt w:val="bullet"/>
+      <w:lvlText w:val="o"/>
+      <w:lvlJc w:val="left"/>
+      <w:pPr>
+        <w:ind w:left="3600" w:hanging="360"/>
+      </w:pPr>
+      <w:rPr>
+        <w:rFonts w:ascii="Courier New" w:hAnsi="Courier New" w:cs="Courier New" w:hint="default"/>
+      </w:rPr>
+    </w:lvl>
+    <w:lvl w:ilvl="5" w:tplc="04090005" w:tentative="1">
+      <w:start w:val="1"/>
+      <w:numFmt w:val="bullet"/>
+      <w:lvlText w:val=""/>
+      <w:lvlJc w:val="left"/>
+      <w:pPr>
+        <w:ind w:left="4320" w:hanging="360"/>
+      </w:pPr>
+      <w:rPr>
+        <w:rFonts w:ascii="Wingdings" w:hAnsi="Wingdings" w:hint="default"/>
+      </w:rPr>
+    </w:lvl>
+    <w:lvl w:ilvl="6" w:tplc="04090001" w:tentative="1">
+      <w:start w:val="1"/>
+      <w:numFmt w:val="bullet"/>
+      <w:lvlText w:val=""/>
+      <w:lvlJc w:val="left"/>
+      <w:pPr>
+        <w:ind w:left="5040" w:hanging="360"/>
+      </w:pPr>
+      <w:rPr>
+        <w:rFonts w:ascii="Symbol" w:hAnsi="Symbol" w:hint="default"/>
+      </w:rPr>
+    </w:lvl>
+    <w:lvl w:ilvl="7" w:tplc="04090003" w:tentative="1">
+      <w:start w:val="1"/>
+      <w:numFmt w:val="bullet"/>
+      <w:lvlText w:val="o"/>
+      <w:lvlJc w:val="left"/>
+      <w:pPr>
+        <w:ind w:left="5760" w:hanging="360"/>
+      </w:pPr>
+      <w:rPr>
+        <w:rFonts w:ascii="Courier New" w:hAnsi="Courier New" w:cs="Courier New" w:hint="default"/>
+      </w:rPr>
+    </w:lvl>
+    <w:lvl w:ilvl="8" w:tplc="04090005" w:tentative="1">
+      <w:start w:val="1"/>
+      <w:numFmt w:val="bullet"/>
+      <w:lvlText w:val=""/>
+      <w:lvlJc w:val="left"/>
+      <w:pPr>
+        <w:ind w:left="6480" w:hanging="360"/>
+      </w:pPr>
+      <w:rPr>
+        <w:rFonts w:ascii="Wingdings" w:hAnsi="Wingdings" w:hint="default"/>
+      </w:rPr>
+    </w:lvl>
+  </w:abstractNum>
+  <w:abstractNum w:abstractNumId="4" w15:restartNumberingAfterBreak="0">
     <w:nsid w:val="572D2636"/>
     <w:multiLevelType w:val="hybridMultilevel"/>
     <w:tmpl w:val="63B6D3B0"/>
@@ -12083,7 +12583,7 @@
       </w:rPr>
     </w:lvl>
   </w:abstractNum>
-  <w:abstractNum w:abstractNumId="3" w15:restartNumberingAfterBreak="0">
+  <w:abstractNum w:abstractNumId="5" w15:restartNumberingAfterBreak="0">
     <w:nsid w:val="5AE30048"/>
     <w:multiLevelType w:val="multilevel"/>
     <w:tmpl w:val="D22ED3D4"/>
@@ -12212,7 +12712,7 @@
       </w:rPr>
     </w:lvl>
   </w:abstractNum>
-  <w:abstractNum w:abstractNumId="4" w15:restartNumberingAfterBreak="0">
+  <w:abstractNum w:abstractNumId="6" w15:restartNumberingAfterBreak="0">
     <w:nsid w:val="63364E54"/>
     <w:multiLevelType w:val="hybridMultilevel"/>
     <w:tmpl w:val="757EECCE"/>
@@ -12325,7 +12825,7 @@
       </w:rPr>
     </w:lvl>
   </w:abstractNum>
-  <w:abstractNum w:abstractNumId="5" w15:restartNumberingAfterBreak="0">
+  <w:abstractNum w:abstractNumId="7" w15:restartNumberingAfterBreak="0">
     <w:nsid w:val="6A3B1747"/>
     <w:multiLevelType w:val="hybridMultilevel"/>
     <w:tmpl w:val="5AE6A5E2"/>
@@ -12438,7 +12938,7 @@
       </w:rPr>
     </w:lvl>
   </w:abstractNum>
-  <w:abstractNum w:abstractNumId="6" w15:restartNumberingAfterBreak="0">
+  <w:abstractNum w:abstractNumId="8" w15:restartNumberingAfterBreak="0">
     <w:nsid w:val="70122FC4"/>
     <w:multiLevelType w:val="hybridMultilevel"/>
     <w:tmpl w:val="4680095A"/>
@@ -12551,7 +13051,7 @@
       </w:rPr>
     </w:lvl>
   </w:abstractNum>
-  <w:abstractNum w:abstractNumId="7" w15:restartNumberingAfterBreak="0">
+  <w:abstractNum w:abstractNumId="9" w15:restartNumberingAfterBreak="0">
     <w:nsid w:val="710526DA"/>
     <w:multiLevelType w:val="hybridMultilevel"/>
     <w:tmpl w:val="730E751A"/>
@@ -12664,7 +13164,7 @@
       </w:rPr>
     </w:lvl>
   </w:abstractNum>
-  <w:abstractNum w:abstractNumId="8" w15:restartNumberingAfterBreak="0">
+  <w:abstractNum w:abstractNumId="10" w15:restartNumberingAfterBreak="0">
     <w:nsid w:val="759F2072"/>
     <w:multiLevelType w:val="hybridMultilevel"/>
     <w:tmpl w:val="EEB2C01E"/>
@@ -12781,28 +13281,34 @@
     <w:abstractNumId w:val="0"/>
   </w:num>
   <w:num w:numId="2" w16cid:durableId="1116482809">
+    <w:abstractNumId w:val="5"/>
+  </w:num>
+  <w:num w:numId="3" w16cid:durableId="1921524003">
+    <w:abstractNumId w:val="8"/>
+  </w:num>
+  <w:num w:numId="4" w16cid:durableId="2003193836">
+    <w:abstractNumId w:val="4"/>
+  </w:num>
+  <w:num w:numId="5" w16cid:durableId="1470242356">
+    <w:abstractNumId w:val="6"/>
+  </w:num>
+  <w:num w:numId="6" w16cid:durableId="721906366">
     <w:abstractNumId w:val="3"/>
   </w:num>
-  <w:num w:numId="3" w16cid:durableId="1921524003">
-    <w:abstractNumId w:val="6"/>
+  <w:num w:numId="7" w16cid:durableId="643698824">
+    <w:abstractNumId w:val="7"/>
   </w:num>
-  <w:num w:numId="4" w16cid:durableId="2003193836">
+  <w:num w:numId="8" w16cid:durableId="1989018793">
+    <w:abstractNumId w:val="10"/>
+  </w:num>
+  <w:num w:numId="9" w16cid:durableId="779566169">
+    <w:abstractNumId w:val="9"/>
+  </w:num>
+  <w:num w:numId="10" w16cid:durableId="1425496771">
     <w:abstractNumId w:val="2"/>
   </w:num>
-  <w:num w:numId="5" w16cid:durableId="1470242356">
-    <w:abstractNumId w:val="4"/>
-  </w:num>
-  <w:num w:numId="6" w16cid:durableId="721906366">
+  <w:num w:numId="11" w16cid:durableId="1487476507">
     <w:abstractNumId w:val="1"/>
-  </w:num>
-  <w:num w:numId="7" w16cid:durableId="643698824">
-    <w:abstractNumId w:val="5"/>
-  </w:num>
-  <w:num w:numId="8" w16cid:durableId="1989018793">
-    <w:abstractNumId w:val="8"/>
-  </w:num>
-  <w:num w:numId="9" w16cid:durableId="779566169">
-    <w:abstractNumId w:val="7"/>
   </w:num>
 </w:numbering>
 </file>
@@ -13344,6 +13850,7 @@
   <w:style w:type="character" w:default="1" w:styleId="Fuentedeprrafopredeter">
     <w:name w:val="Default Paragraph Font"/>
     <w:uiPriority w:val="1"/>
+    <w:semiHidden/>
     <w:unhideWhenUsed/>
   </w:style>
   <w:style w:type="table" w:default="1" w:styleId="Tablanormal">
@@ -14212,6 +14719,22 @@
 </file>
 
 <file path=customXml/item1.xml><?xml version="1.0" encoding="utf-8"?>
+<b:Sources xmlns:b="http://schemas.openxmlformats.org/officeDocument/2006/bibliography" xmlns="http://schemas.openxmlformats.org/officeDocument/2006/bibliography" SelectedStyle="\APASixthEditionOfficeOnline.xsl" StyleName="APA" Version="6"/>
+</file>
+
+<file path=customXml/item2.xml><?xml version="1.0" encoding="utf-8"?>
+<p:properties xmlns:p="http://schemas.microsoft.com/office/2006/metadata/properties" xmlns:xsi="http://www.w3.org/2001/XMLSchema-instance" xmlns:pc="http://schemas.microsoft.com/office/infopath/2007/PartnerControls">
+  <documentManagement/>
+</p:properties>
+</file>
+
+<file path=customXml/item3.xml><?xml version="1.0" encoding="utf-8"?>
+<go:gDocsCustomXmlDataStorage xmlns:go="http://customooxmlschemas.google.com/" xmlns:r="http://schemas.openxmlformats.org/officeDocument/2006/relationships">
+  <go:docsCustomData xmlns:go="http://customooxmlschemas.google.com/" roundtripDataSignature="AMtx7mhFi2yYpoz+YmO2aLnSIP0/L5GH3Q==">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</go:docsCustomData>
+</go:gDocsCustomXmlDataStorage>
+</file>
+
+<file path=customXml/item4.xml><?xml version="1.0" encoding="utf-8"?>
 <ct:contentTypeSchema xmlns:ct="http://schemas.microsoft.com/office/2006/metadata/contentType" xmlns:ma="http://schemas.microsoft.com/office/2006/metadata/properties/metaAttributes" ct:_="" ma:_="" ma:contentTypeName="Documento" ma:contentTypeID="0x01010020C5B3A326F77845827D913794014974" ma:contentTypeVersion="4" ma:contentTypeDescription="Crear nuevo documento." ma:contentTypeScope="" ma:versionID="f7d943da176341960d1fc9b88b49b349">
   <xsd:schema xmlns:xsd="http://www.w3.org/2001/XMLSchema" xmlns:xs="http://www.w3.org/2001/XMLSchema" xmlns:p="http://schemas.microsoft.com/office/2006/metadata/properties" xmlns:ns2="8754659f-219c-4351-9808-e54f3b0e9a99" targetNamespace="http://schemas.microsoft.com/office/2006/metadata/properties" ma:root="true" ma:fieldsID="6fb933a20ad68a6e54d4ee5d3d54b77b" ns2:_="">
     <xsd:import namespace="8754659f-219c-4351-9808-e54f3b0e9a99"/>
@@ -14355,7 +14878,7 @@
 </ct:contentTypeSchema>
 </file>
 
-<file path=customXml/item2.xml><?xml version="1.0" encoding="utf-8"?>
+<file path=customXml/item5.xml><?xml version="1.0" encoding="utf-8"?>
 <?mso-contentType ?>
 <FormTemplates xmlns="http://schemas.microsoft.com/sharepoint/v3/contenttype/forms">
   <Display>DocumentLibraryForm</Display>
@@ -14364,23 +14887,33 @@
 </FormTemplates>
 </file>
 
-<file path=customXml/item3.xml><?xml version="1.0" encoding="utf-8"?>
-<b:Sources xmlns:b="http://schemas.openxmlformats.org/officeDocument/2006/bibliography" xmlns="http://schemas.openxmlformats.org/officeDocument/2006/bibliography" SelectedStyle="\APASixthEditionOfficeOnline.xsl" StyleName="APA" Version="6"/>
+<file path=customXml/itemProps1.xml><?xml version="1.0" encoding="utf-8"?>
+<ds:datastoreItem xmlns:ds="http://schemas.openxmlformats.org/officeDocument/2006/customXml" ds:itemID="{55E8F73F-C14D-4893-B7EF-EB6C36BE6174}">
+  <ds:schemaRefs>
+    <ds:schemaRef ds:uri="http://schemas.openxmlformats.org/officeDocument/2006/bibliography"/>
+  </ds:schemaRefs>
+</ds:datastoreItem>
 </file>
 
-<file path=customXml/item4.xml><?xml version="1.0" encoding="utf-8"?>
-<p:properties xmlns:p="http://schemas.microsoft.com/office/2006/metadata/properties" xmlns:xsi="http://www.w3.org/2001/XMLSchema-instance" xmlns:pc="http://schemas.microsoft.com/office/infopath/2007/PartnerControls">
-  <documentManagement/>
-</p:properties>
+<file path=customXml/itemProps2.xml><?xml version="1.0" encoding="utf-8"?>
+<ds:datastoreItem xmlns:ds="http://schemas.openxmlformats.org/officeDocument/2006/customXml" ds:itemID="{93994C3B-B269-410F-9F92-57AD0402830C}">
+  <ds:schemaRefs>
+    <ds:schemaRef ds:uri="http://schemas.microsoft.com/office/2006/metadata/properties"/>
+    <ds:schemaRef ds:uri="http://schemas.microsoft.com/office/infopath/2007/PartnerControls"/>
+  </ds:schemaRefs>
+</ds:datastoreItem>
 </file>
 
-<file path=customXml/item5.xml><?xml version="1.0" encoding="utf-8"?>
-<go:gDocsCustomXmlDataStorage xmlns:go="http://customooxmlschemas.google.com/" xmlns:r="http://schemas.openxmlformats.org/officeDocument/2006/relationships">
-  <go:docsCustomData xmlns:go="http://customooxmlschemas.google.com/" roundtripDataSignature="AMtx7mhFi2yYpoz+YmO2aLnSIP0/L5GH3Q==">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</go:docsCustomData>
-</go:gDocsCustomXmlDataStorage>
+<file path=customXml/itemProps3.xml><?xml version="1.0" encoding="utf-8"?>
+<ds:datastoreItem xmlns:ds="http://schemas.openxmlformats.org/officeDocument/2006/customXml" ds:itemID="{11111111-1234-1234-1234-123412341234}">
+  <ds:schemaRefs>
+    <ds:schemaRef ds:uri="http://customooxmlschemas.google.com/"/>
+    <ds:schemaRef ds:uri="http://schemas.openxmlformats.org/officeDocument/2006/relationships"/>
+  </ds:schemaRefs>
+</ds:datastoreItem>
 </file>
 
-<file path=customXml/itemProps1.xml><?xml version="1.0" encoding="utf-8"?>
+<file path=customXml/itemProps4.xml><?xml version="1.0" encoding="utf-8"?>
 <ds:datastoreItem xmlns:ds="http://schemas.openxmlformats.org/officeDocument/2006/customXml" ds:itemID="{D35EAD06-55D1-4F83-B613-E97354444E08}">
   <ds:schemaRefs>
     <ds:schemaRef ds:uri="http://schemas.microsoft.com/office/2006/metadata/contentType"/>
@@ -14398,36 +14931,10 @@
 </ds:datastoreItem>
 </file>
 
-<file path=customXml/itemProps2.xml><?xml version="1.0" encoding="utf-8"?>
+<file path=customXml/itemProps5.xml><?xml version="1.0" encoding="utf-8"?>
 <ds:datastoreItem xmlns:ds="http://schemas.openxmlformats.org/officeDocument/2006/customXml" ds:itemID="{AF097B10-B79D-4849-84D1-24682DFBD9B3}">
   <ds:schemaRefs>
     <ds:schemaRef ds:uri="http://schemas.microsoft.com/sharepoint/v3/contenttype/forms"/>
   </ds:schemaRefs>
 </ds:datastoreItem>
-</file>
-
-<file path=customXml/itemProps3.xml><?xml version="1.0" encoding="utf-8"?>
-<ds:datastoreItem xmlns:ds="http://schemas.openxmlformats.org/officeDocument/2006/customXml" ds:itemID="{55E8F73F-C14D-4893-B7EF-EB6C36BE6174}">
-  <ds:schemaRefs>
-    <ds:schemaRef ds:uri="http://schemas.openxmlformats.org/officeDocument/2006/bibliography"/>
-  </ds:schemaRefs>
-</ds:datastoreItem>
-</file>
-
-<file path=customXml/itemProps4.xml><?xml version="1.0" encoding="utf-8"?>
-<ds:datastoreItem xmlns:ds="http://schemas.openxmlformats.org/officeDocument/2006/customXml" ds:itemID="{93994C3B-B269-410F-9F92-57AD0402830C}">
-  <ds:schemaRefs>
-    <ds:schemaRef ds:uri="http://schemas.microsoft.com/office/2006/metadata/properties"/>
-    <ds:schemaRef ds:uri="http://schemas.microsoft.com/office/infopath/2007/PartnerControls"/>
-  </ds:schemaRefs>
-</ds:datastoreItem>
-</file>
-
-<file path=customXml/itemProps5.xml><?xml version="1.0" encoding="utf-8"?>
-<ds:datastoreItem xmlns:ds="http://schemas.openxmlformats.org/officeDocument/2006/customXml" ds:itemID="{11111111-1234-1234-1234-123412341234}">
-  <ds:schemaRefs>
-    <ds:schemaRef ds:uri="http://customooxmlschemas.google.com/"/>
-    <ds:schemaRef ds:uri="http://schemas.openxmlformats.org/officeDocument/2006/relationships"/>
-  </ds:schemaRefs>
-</ds:datastoreItem>
 </file>
</xml_diff>